<commit_message>
Added a phonebook repo
</commit_message>
<xml_diff>
--- a/Documentation/AREDN Setup.docx
+++ b/Documentation/AREDN Setup.docx
@@ -19,6 +19,10 @@
     <w:sdt>
       <w:sdtPr>
         <w:rPr>
+          <w:rFonts w:asciiTheme="minorHAnsi" w:eastAsiaTheme="minorHAnsi" w:hAnsiTheme="minorHAnsi" w:cstheme="minorBidi"/>
+          <w:color w:val="auto"/>
+          <w:sz w:val="22"/>
+          <w:szCs w:val="22"/>
           <w:lang w:val="de-DE"/>
         </w:rPr>
         <w:id w:val="-1942909471"/>
@@ -29,12 +33,8 @@
       </w:sdtPr>
       <w:sdtEndPr>
         <w:rPr>
-          <w:rFonts w:asciiTheme="minorHAnsi" w:eastAsiaTheme="minorHAnsi" w:hAnsiTheme="minorHAnsi" w:cstheme="minorBidi"/>
           <w:b/>
           <w:bCs/>
-          <w:color w:val="auto"/>
-          <w:sz w:val="22"/>
-          <w:szCs w:val="22"/>
         </w:rPr>
       </w:sdtEndPr>
       <w:sdtContent>
@@ -292,84 +292,936 @@
       <w:pPr>
         <w:pStyle w:val="berschrift1"/>
         <w:rPr>
-          <w:lang w:val="de-CH"/>
+          <w:lang w:val="en-GB"/>
         </w:rPr>
       </w:pPr>
       <w:bookmarkStart w:id="0" w:name="_Toc145679839"/>
-      <w:proofErr w:type="spellStart"/>
-      <w:r>
-        <w:rPr>
-          <w:lang w:val="de-CH"/>
+      <w:r>
+        <w:rPr>
+          <w:lang w:val="en-GB"/>
         </w:rPr>
         <w:lastRenderedPageBreak/>
-        <w:t>Yealink</w:t>
-      </w:r>
-      <w:proofErr w:type="spellEnd"/>
-      <w:r>
-        <w:rPr>
-          <w:lang w:val="de-CH"/>
-        </w:rPr>
-        <w:t xml:space="preserve"> Phone</w:t>
+        <w:t>Yealink Phone</w:t>
       </w:r>
       <w:bookmarkEnd w:id="0"/>
     </w:p>
     <w:p>
       <w:pPr>
+        <w:pStyle w:val="berschrift2"/>
+        <w:rPr>
+          <w:lang w:val="en-GB"/>
+        </w:rPr>
+      </w:pPr>
+      <w:r>
+        <w:rPr>
+          <w:lang w:val="en-GB"/>
+        </w:rPr>
+        <w:t>Flash</w:t>
+      </w:r>
+      <w:r>
+        <w:rPr>
+          <w:lang w:val="en-GB"/>
+        </w:rPr>
+        <w:t xml:space="preserve"> the phone</w:t>
+      </w:r>
+    </w:p>
+    <w:p>
+      <w:r>
+        <w:t>1. Create a TFTP root directory on the local system (e.g. D:/Yealink).</w:t>
+      </w:r>
+    </w:p>
+    <w:p>
+      <w:r>
+        <w:t>2. Copy the needed Files from Google Drive (</w:t>
+      </w:r>
+      <w:hyperlink r:id="rId5" w:history="1">
+        <w:r>
+          <w:rPr>
+            <w:rStyle w:val="Hyperlink"/>
+          </w:rPr>
+          <w:t>https://drive.google.com/drive/folders/1MrNen9A8PVLdnFPLnemYrBHmE42fO9H8?usp=sharing</w:t>
+        </w:r>
+      </w:hyperlink>
+      <w:r>
+        <w:t xml:space="preserve"> ) into this folder</w:t>
+      </w:r>
+    </w:p>
+    <w:p>
+      <w:r>
+        <w:t xml:space="preserve">3. Download, and unzip </w:t>
+      </w:r>
+      <w:r>
+        <w:rPr>
+          <w:rFonts w:ascii="Segoe UI" w:hAnsi="Segoe UI" w:cs="Segoe UI"/>
+          <w:sz w:val="21"/>
+          <w:szCs w:val="21"/>
+          <w:shd w:val="clear" w:color="auto" w:fill="FFFFFF"/>
+        </w:rPr>
+        <w:t>tftpd64</w:t>
+      </w:r>
+      <w:r>
+        <w:rPr>
+          <w:rFonts w:ascii="Segoe UI" w:hAnsi="Segoe UI" w:cs="Segoe UI"/>
+          <w:sz w:val="21"/>
+          <w:szCs w:val="21"/>
+          <w:shd w:val="clear" w:color="auto" w:fill="FFFFFF"/>
+        </w:rPr>
+        <w:t>.464.</w:t>
+      </w:r>
+      <w:r>
+        <w:rPr>
+          <w:rFonts w:ascii="Segoe UI" w:hAnsi="Segoe UI" w:cs="Segoe UI"/>
+          <w:sz w:val="21"/>
+          <w:szCs w:val="21"/>
+          <w:shd w:val="clear" w:color="auto" w:fill="FFFFFF"/>
+        </w:rPr>
+        <w:t>zip</w:t>
+      </w:r>
+      <w:r>
+        <w:rPr>
+          <w:rFonts w:ascii="Segoe UI" w:hAnsi="Segoe UI" w:cs="Segoe UI"/>
+          <w:sz w:val="21"/>
+          <w:szCs w:val="21"/>
+          <w:shd w:val="clear" w:color="auto" w:fill="FFFFFF"/>
+        </w:rPr>
+        <w:t xml:space="preserve"> (not the setup version)</w:t>
+      </w:r>
+      <w:r>
+        <w:t xml:space="preserve"> (</w:t>
+      </w:r>
+      <w:hyperlink r:id="rId6" w:history="1">
+        <w:r>
+          <w:rPr>
+            <w:rStyle w:val="Hyperlink"/>
+          </w:rPr>
+          <w:t>https://bitbucket.org/phjounin/tftpd64/downloads/</w:t>
+        </w:r>
+      </w:hyperlink>
+      <w:r>
+        <w:t xml:space="preserve"> )</w:t>
+      </w:r>
+    </w:p>
+    <w:p>
+      <w:r>
+        <w:t>4. Disconnect your computer from Wi</w:t>
+      </w:r>
+      <w:r>
+        <w:t>-</w:t>
+      </w:r>
+      <w:r>
+        <w:t>Fi and Ethernet and set a fixed IP address (192.168.0.</w:t>
+      </w:r>
+      <w:r>
+        <w:t>4)</w:t>
+      </w:r>
+    </w:p>
+    <w:p>
+      <w:r>
+        <w:t>5. Start tftp64.exe</w:t>
+      </w:r>
+    </w:p>
+    <w:p>
+      <w:r>
+        <w:t>6. Click the browse button to locate the TFTP root directory from point 1.</w:t>
+      </w:r>
+    </w:p>
+    <w:p>
+      <w:r>
+        <w:t>5. Select the local IP address from the Server interface drop-down menu.</w:t>
+      </w:r>
+    </w:p>
+    <w:p>
+      <w:r>
+        <w:rPr>
+          <w:noProof/>
+        </w:rPr>
+        <w:drawing>
+          <wp:inline distT="0" distB="0" distL="0" distR="0" wp14:anchorId="7DFC638B" wp14:editId="5683C0C2">
+            <wp:extent cx="5943600" cy="2632075"/>
+            <wp:effectExtent l="0" t="0" r="0" b="0"/>
+            <wp:docPr id="3" name="Grafik 3" descr="Ein Bild, das Text enthält.&#10;&#10;Automatisch generierte Beschreibung"/>
+            <wp:cNvGraphicFramePr>
+              <a:graphicFrameLocks xmlns:a="http://schemas.openxmlformats.org/drawingml/2006/main" noChangeAspect="1"/>
+            </wp:cNvGraphicFramePr>
+            <a:graphic xmlns:a="http://schemas.openxmlformats.org/drawingml/2006/main">
+              <a:graphicData uri="http://schemas.openxmlformats.org/drawingml/2006/picture">
+                <pic:pic xmlns:pic="http://schemas.openxmlformats.org/drawingml/2006/picture">
+                  <pic:nvPicPr>
+                    <pic:cNvPr id="3" name="Grafik 3" descr="Ein Bild, das Text enthält.&#10;&#10;Automatisch generierte Beschreibung"/>
+                    <pic:cNvPicPr/>
+                  </pic:nvPicPr>
+                  <pic:blipFill>
+                    <a:blip r:embed="rId7"/>
+                    <a:stretch>
+                      <a:fillRect/>
+                    </a:stretch>
+                  </pic:blipFill>
+                  <pic:spPr>
+                    <a:xfrm>
+                      <a:off x="0" y="0"/>
+                      <a:ext cx="5943600" cy="2632075"/>
+                    </a:xfrm>
+                    <a:prstGeom prst="rect">
+                      <a:avLst/>
+                    </a:prstGeom>
+                  </pic:spPr>
+                </pic:pic>
+              </a:graphicData>
+            </a:graphic>
+          </wp:inline>
+        </w:drawing>
+      </w:r>
+    </w:p>
+    <w:p>
+      <w:r>
+        <w:t>Power the Yealink with the speaker button pressed and fill in the IP address of the tftp server (</w:t>
+      </w:r>
+      <w:r>
+        <w:t>192.168.0.4</w:t>
+      </w:r>
+      <w:r>
+        <w:t>). Make sure you use a free IP address for the telephone (e.g. 192.168.0.230 ):</w:t>
+      </w:r>
+    </w:p>
+    <w:p>
+      <w:pPr>
+        <w:pStyle w:val="Code"/>
+        <w:rPr>
+          <w:lang w:val="en-GB"/>
+        </w:rPr>
+      </w:pPr>
+      <w:r>
+        <w:rPr>
+          <w:lang w:val="en-GB"/>
+        </w:rPr>
+        <w:t>IP Addr: 192.168.0.230</w:t>
+      </w:r>
+    </w:p>
+    <w:p>
+      <w:pPr>
+        <w:pStyle w:val="Code"/>
+        <w:rPr>
+          <w:lang w:val="en-GB"/>
+        </w:rPr>
+      </w:pPr>
+      <w:r>
+        <w:rPr>
+          <w:lang w:val="en-GB"/>
+        </w:rPr>
+        <w:t>Netmask: 255.255.255.0</w:t>
+      </w:r>
+      <w:r>
+        <w:rPr>
+          <w:lang w:val="en-GB"/>
+        </w:rPr>
+        <w:br/>
+      </w:r>
+      <w:r>
+        <w:rPr>
+          <w:lang w:val="en-GB"/>
+        </w:rPr>
+        <w:t xml:space="preserve">Gateway: </w:t>
+      </w:r>
+      <w:r>
+        <w:rPr>
+          <w:lang w:val="en-GB"/>
+        </w:rPr>
+        <w:t>192.168.0.1</w:t>
+      </w:r>
+      <w:r>
+        <w:rPr>
+          <w:lang w:val="en-GB"/>
+        </w:rPr>
+        <w:br/>
+      </w:r>
+      <w:r>
+        <w:rPr>
+          <w:lang w:val="en-GB"/>
+        </w:rPr>
+        <w:t>TFTP IP: 192.168.0.4</w:t>
+      </w:r>
+    </w:p>
+    <w:p>
+      <w:pPr>
+        <w:rPr>
+          <w:lang w:val="en-GB"/>
+        </w:rPr>
+      </w:pPr>
+      <w:r>
+        <w:rPr>
+          <w:lang w:val="en-GB"/>
+        </w:rPr>
+        <w:t xml:space="preserve">Hit enter and wait. You should see in the tftp64 window that the phone fetches one or more files from your computer. After boot, you should have a “free” Yealink. Now you have to hold the ok button for 10 seconds and factory reset your phone. </w:t>
+      </w:r>
+    </w:p>
+    <w:p>
+      <w:pPr>
+        <w:rPr>
+          <w:lang w:val="en-GB"/>
+        </w:rPr>
+      </w:pPr>
+      <w:r>
+        <w:rPr>
+          <w:lang w:val="en-GB"/>
+        </w:rPr>
+        <w:t>Connect the phone to your hap router. After boot you go to Menu</w:t>
+      </w:r>
+      <w:r>
+        <w:rPr>
+          <w:lang w:val="en-GB"/>
+        </w:rPr>
+        <w:sym w:font="Wingdings" w:char="F0E0"/>
+      </w:r>
+      <w:r>
+        <w:rPr>
+          <w:lang w:val="en-GB"/>
+        </w:rPr>
+        <w:t>info to find out its IP address.</w:t>
+      </w:r>
+    </w:p>
+    <w:p>
+      <w:pPr>
+        <w:rPr>
+          <w:lang w:val="en-GB"/>
+        </w:rPr>
+      </w:pPr>
+      <w:r>
+        <w:rPr>
+          <w:lang w:val="en-GB"/>
+        </w:rPr>
+        <w:t>Now you are ready for the next step.</w:t>
+      </w:r>
+    </w:p>
+    <w:p>
+      <w:pPr>
+        <w:pStyle w:val="berschrift2"/>
+        <w:rPr>
+          <w:lang w:val="en-GB"/>
+        </w:rPr>
+      </w:pPr>
+      <w:r>
+        <w:rPr>
+          <w:lang w:val="en-GB"/>
+        </w:rPr>
+        <w:lastRenderedPageBreak/>
+        <w:t xml:space="preserve">Phone </w:t>
+      </w:r>
+      <w:r>
+        <w:rPr>
+          <w:lang w:val="en-GB"/>
+        </w:rPr>
+        <w:t>Setup</w:t>
+      </w:r>
+    </w:p>
+    <w:p>
+      <w:r>
+        <w:rPr>
+          <w:lang w:val="en-GB"/>
+        </w:rPr>
+        <w:t xml:space="preserve">With point 2. From the previous chapter, you downloaded a configuration file called Txx.CFG (from </w:t>
+      </w:r>
+      <w:r>
+        <w:t>(</w:t>
+      </w:r>
+      <w:hyperlink r:id="rId8" w:history="1">
+        <w:r>
+          <w:rPr>
+            <w:rStyle w:val="Hyperlink"/>
+          </w:rPr>
+          <w:t>https://drive</w:t>
+        </w:r>
+        <w:r>
+          <w:rPr>
+            <w:rStyle w:val="Hyperlink"/>
+          </w:rPr>
+          <w:t>.</w:t>
+        </w:r>
+        <w:r>
+          <w:rPr>
+            <w:rStyle w:val="Hyperlink"/>
+          </w:rPr>
+          <w:t>google.com/drive/folders/1MrNen9A8PVLdnFPLnemYrBHmE42fO9H8?usp=sharing</w:t>
+        </w:r>
+      </w:hyperlink>
+      <w:r>
+        <w:t xml:space="preserve"> ).</w:t>
+      </w:r>
+    </w:p>
+    <w:p>
+      <w:r>
+        <w:t>Edit this file and replace XXXXXX with the phone number you want for your phone</w:t>
+      </w:r>
+      <w:r>
+        <w:t>:</w:t>
+      </w:r>
+    </w:p>
+    <w:p>
+      <w:r>
+        <w:drawing>
+          <wp:inline distT="0" distB="0" distL="0" distR="0" wp14:anchorId="6B5CA592" wp14:editId="1C246F90">
+            <wp:extent cx="4501243" cy="3705831"/>
+            <wp:effectExtent l="0" t="0" r="0" b="9525"/>
+            <wp:docPr id="296257469" name="Grafik 1" descr="Ein Bild, das Text, Screenshot, Dokument, Schrift enthält.&#10;&#10;Automatisch generierte Beschreibung"/>
+            <wp:cNvGraphicFramePr>
+              <a:graphicFrameLocks xmlns:a="http://schemas.openxmlformats.org/drawingml/2006/main" noChangeAspect="1"/>
+            </wp:cNvGraphicFramePr>
+            <a:graphic xmlns:a="http://schemas.openxmlformats.org/drawingml/2006/main">
+              <a:graphicData uri="http://schemas.openxmlformats.org/drawingml/2006/picture">
+                <pic:pic xmlns:pic="http://schemas.openxmlformats.org/drawingml/2006/picture">
+                  <pic:nvPicPr>
+                    <pic:cNvPr id="296257469" name="Grafik 1" descr="Ein Bild, das Text, Screenshot, Dokument, Schrift enthält.&#10;&#10;Automatisch generierte Beschreibung"/>
+                    <pic:cNvPicPr/>
+                  </pic:nvPicPr>
+                  <pic:blipFill>
+                    <a:blip r:embed="rId9"/>
+                    <a:stretch>
+                      <a:fillRect/>
+                    </a:stretch>
+                  </pic:blipFill>
+                  <pic:spPr>
+                    <a:xfrm>
+                      <a:off x="0" y="0"/>
+                      <a:ext cx="4506882" cy="3710474"/>
+                    </a:xfrm>
+                    <a:prstGeom prst="rect">
+                      <a:avLst/>
+                    </a:prstGeom>
+                  </pic:spPr>
+                </pic:pic>
+              </a:graphicData>
+            </a:graphic>
+          </wp:inline>
+        </w:drawing>
+      </w:r>
+    </w:p>
+    <w:p>
+      <w:r>
+        <w:t>Replace the display.name and the label if you want. Save it.</w:t>
+      </w:r>
+    </w:p>
+    <w:p>
+      <w:r>
+        <w:t>Go to a browser, t</w:t>
+      </w:r>
+      <w:r>
+        <w:t xml:space="preserve">ype the IP address of your phone into </w:t>
+      </w:r>
+      <w:r>
+        <w:t>the address and</w:t>
+      </w:r>
+      <w:r>
+        <w:t xml:space="preserve"> login using admin/admin.</w:t>
+      </w:r>
+    </w:p>
+    <w:p>
+      <w:pPr>
+        <w:rPr>
+          <w:lang w:val="en-GB"/>
+        </w:rPr>
+      </w:pPr>
+      <w:r>
+        <w:rPr>
+          <w:lang w:val="en-GB"/>
+        </w:rPr>
+        <w:drawing>
+          <wp:inline distT="0" distB="0" distL="0" distR="0" wp14:anchorId="135EB5BD" wp14:editId="0C8B69F0">
+            <wp:extent cx="3238500" cy="1998617"/>
+            <wp:effectExtent l="0" t="0" r="0" b="1905"/>
+            <wp:docPr id="2120966500" name="Grafik 1" descr="Ein Bild, das Text, Screenshot, Schrift, Zahl enthält.&#10;&#10;Automatisch generierte Beschreibung"/>
+            <wp:cNvGraphicFramePr>
+              <a:graphicFrameLocks xmlns:a="http://schemas.openxmlformats.org/drawingml/2006/main" noChangeAspect="1"/>
+            </wp:cNvGraphicFramePr>
+            <a:graphic xmlns:a="http://schemas.openxmlformats.org/drawingml/2006/main">
+              <a:graphicData uri="http://schemas.openxmlformats.org/drawingml/2006/picture">
+                <pic:pic xmlns:pic="http://schemas.openxmlformats.org/drawingml/2006/picture">
+                  <pic:nvPicPr>
+                    <pic:cNvPr id="2120966500" name="Grafik 1" descr="Ein Bild, das Text, Screenshot, Schrift, Zahl enthält.&#10;&#10;Automatisch generierte Beschreibung"/>
+                    <pic:cNvPicPr/>
+                  </pic:nvPicPr>
+                  <pic:blipFill>
+                    <a:blip r:embed="rId10"/>
+                    <a:stretch>
+                      <a:fillRect/>
+                    </a:stretch>
+                  </pic:blipFill>
+                  <pic:spPr>
+                    <a:xfrm>
+                      <a:off x="0" y="0"/>
+                      <a:ext cx="3246741" cy="2003703"/>
+                    </a:xfrm>
+                    <a:prstGeom prst="rect">
+                      <a:avLst/>
+                    </a:prstGeom>
+                  </pic:spPr>
+                </pic:pic>
+              </a:graphicData>
+            </a:graphic>
+          </wp:inline>
+        </w:drawing>
+      </w:r>
+    </w:p>
+    <w:p>
+      <w:pPr>
+        <w:rPr>
+          <w:lang w:val="en-GB"/>
+        </w:rPr>
+      </w:pPr>
+      <w:r>
+        <w:rPr>
+          <w:lang w:val="en-GB"/>
+        </w:rPr>
+        <w:t>Change your password if you want.</w:t>
+      </w:r>
+    </w:p>
+    <w:p>
+      <w:pPr>
+        <w:rPr>
+          <w:lang w:val="en-GB"/>
+        </w:rPr>
+      </w:pPr>
+      <w:r>
+        <w:rPr>
+          <w:lang w:val="en-GB"/>
+        </w:rPr>
+        <w:t>Now go to Settings</w:t>
+      </w:r>
+      <w:r>
+        <w:rPr>
+          <w:lang w:val="en-GB"/>
+        </w:rPr>
+        <w:sym w:font="Wingdings" w:char="F0E0"/>
+      </w:r>
+      <w:r>
+        <w:rPr>
+          <w:lang w:val="en-GB"/>
+        </w:rPr>
+        <w:t xml:space="preserve"> Configuration </w:t>
+      </w:r>
+    </w:p>
+    <w:p>
+      <w:pPr>
+        <w:rPr>
+          <w:lang w:val="en-GB"/>
+        </w:rPr>
+      </w:pPr>
+      <w:r>
+        <w:rPr>
+          <w:lang w:val="en-GB"/>
+        </w:rPr>
+        <w:lastRenderedPageBreak/>
+        <w:drawing>
+          <wp:inline distT="0" distB="0" distL="0" distR="0" wp14:anchorId="09AD8AA6" wp14:editId="2BA40544">
+            <wp:extent cx="5943600" cy="4138930"/>
+            <wp:effectExtent l="0" t="0" r="0" b="0"/>
+            <wp:docPr id="1877760163" name="Grafik 1" descr="Ein Bild, das Text, Screenshot, Software, Webseite enthält.&#10;&#10;Automatisch generierte Beschreibung"/>
+            <wp:cNvGraphicFramePr>
+              <a:graphicFrameLocks xmlns:a="http://schemas.openxmlformats.org/drawingml/2006/main" noChangeAspect="1"/>
+            </wp:cNvGraphicFramePr>
+            <a:graphic xmlns:a="http://schemas.openxmlformats.org/drawingml/2006/main">
+              <a:graphicData uri="http://schemas.openxmlformats.org/drawingml/2006/picture">
+                <pic:pic xmlns:pic="http://schemas.openxmlformats.org/drawingml/2006/picture">
+                  <pic:nvPicPr>
+                    <pic:cNvPr id="1877760163" name="Grafik 1" descr="Ein Bild, das Text, Screenshot, Software, Webseite enthält.&#10;&#10;Automatisch generierte Beschreibung"/>
+                    <pic:cNvPicPr/>
+                  </pic:nvPicPr>
+                  <pic:blipFill>
+                    <a:blip r:embed="rId11"/>
+                    <a:stretch>
+                      <a:fillRect/>
+                    </a:stretch>
+                  </pic:blipFill>
+                  <pic:spPr>
+                    <a:xfrm>
+                      <a:off x="0" y="0"/>
+                      <a:ext cx="5943600" cy="4138930"/>
+                    </a:xfrm>
+                    <a:prstGeom prst="rect">
+                      <a:avLst/>
+                    </a:prstGeom>
+                  </pic:spPr>
+                </pic:pic>
+              </a:graphicData>
+            </a:graphic>
+          </wp:inline>
+        </w:drawing>
+      </w:r>
+    </w:p>
+    <w:p>
+      <w:pPr>
+        <w:rPr>
+          <w:lang w:val="en-GB"/>
+        </w:rPr>
+      </w:pPr>
+      <w:r>
+        <w:rPr>
+          <w:lang w:val="en-GB"/>
+        </w:rPr>
+        <w:t xml:space="preserve">Go to “Import CFG configuration file and browse to the Txx.cfg file you edited before. Hit “Import” and wait till the phone rebooted. </w:t>
+      </w:r>
+    </w:p>
+    <w:p>
+      <w:pPr>
+        <w:rPr>
+          <w:lang w:val="en-GB"/>
+        </w:rPr>
+      </w:pPr>
+      <w:r>
+        <w:rPr>
+          <w:lang w:val="en-GB"/>
+        </w:rPr>
+        <w:t xml:space="preserve">After Reboot, go to Directory </w:t>
+      </w:r>
+      <w:r>
+        <w:rPr>
+          <w:lang w:val="en-GB"/>
+        </w:rPr>
+        <w:sym w:font="Wingdings" w:char="F0E0"/>
+      </w:r>
+      <w:r>
+        <w:rPr>
+          <w:lang w:val="en-GB"/>
+        </w:rPr>
+        <w:t xml:space="preserve"> Setting and fill the fields like that:</w:t>
+      </w:r>
+    </w:p>
+    <w:p>
+      <w:pPr>
+        <w:rPr>
+          <w:lang w:val="en-GB"/>
+        </w:rPr>
+      </w:pPr>
+      <w:r>
+        <w:rPr>
+          <w:lang w:val="en-GB"/>
+        </w:rPr>
+        <w:lastRenderedPageBreak/>
+        <w:drawing>
+          <wp:inline distT="0" distB="0" distL="0" distR="0" wp14:anchorId="00D0AB4E" wp14:editId="7F4E87D6">
+            <wp:extent cx="5072237" cy="3222171"/>
+            <wp:effectExtent l="0" t="0" r="0" b="0"/>
+            <wp:docPr id="21545602" name="Grafik 1" descr="Ein Bild, das Text, Screenshot, Software, Computersymbol enthält.&#10;&#10;Automatisch generierte Beschreibung"/>
+            <wp:cNvGraphicFramePr>
+              <a:graphicFrameLocks xmlns:a="http://schemas.openxmlformats.org/drawingml/2006/main" noChangeAspect="1"/>
+            </wp:cNvGraphicFramePr>
+            <a:graphic xmlns:a="http://schemas.openxmlformats.org/drawingml/2006/main">
+              <a:graphicData uri="http://schemas.openxmlformats.org/drawingml/2006/picture">
+                <pic:pic xmlns:pic="http://schemas.openxmlformats.org/drawingml/2006/picture">
+                  <pic:nvPicPr>
+                    <pic:cNvPr id="21545602" name="Grafik 1" descr="Ein Bild, das Text, Screenshot, Software, Computersymbol enthält.&#10;&#10;Automatisch generierte Beschreibung"/>
+                    <pic:cNvPicPr/>
+                  </pic:nvPicPr>
+                  <pic:blipFill>
+                    <a:blip r:embed="rId12"/>
+                    <a:stretch>
+                      <a:fillRect/>
+                    </a:stretch>
+                  </pic:blipFill>
+                  <pic:spPr>
+                    <a:xfrm>
+                      <a:off x="0" y="0"/>
+                      <a:ext cx="5075317" cy="3224128"/>
+                    </a:xfrm>
+                    <a:prstGeom prst="rect">
+                      <a:avLst/>
+                    </a:prstGeom>
+                  </pic:spPr>
+                </pic:pic>
+              </a:graphicData>
+            </a:graphic>
+          </wp:inline>
+        </w:drawing>
+      </w:r>
+    </w:p>
+    <w:p>
+      <w:pPr>
+        <w:rPr>
+          <w:lang w:val="en-GB"/>
+        </w:rPr>
+      </w:pPr>
+      <w:r>
+        <w:rPr>
+          <w:lang w:val="en-GB"/>
+        </w:rPr>
+        <w:t>Confirm</w:t>
+      </w:r>
+    </w:p>
+    <w:p>
+      <w:pPr>
+        <w:rPr>
+          <w:lang w:val="en-GB"/>
+        </w:rPr>
+      </w:pPr>
+      <w:r>
+        <w:rPr>
+          <w:lang w:val="en-GB"/>
+        </w:rPr>
+        <w:t xml:space="preserve">Now you should see a small phone in its display </w:t>
+      </w:r>
+      <w:r>
+        <w:rPr>
+          <w:lang w:val="en-GB"/>
+        </w:rPr>
+        <w:t>that shows that</w:t>
+      </w:r>
+      <w:r>
+        <w:rPr>
+          <w:lang w:val="en-GB"/>
+        </w:rPr>
+        <w:t xml:space="preserve"> your phone is </w:t>
+      </w:r>
+      <w:r>
+        <w:rPr>
+          <w:lang w:val="en-GB"/>
+        </w:rPr>
+        <w:t>ready for</w:t>
+      </w:r>
+      <w:r>
+        <w:rPr>
+          <w:lang w:val="en-GB"/>
+        </w:rPr>
+        <w:t xml:space="preserve"> the AREDN network and we are ready for the next step.</w:t>
+      </w:r>
+      <w:r>
+        <w:rPr>
+          <w:lang w:val="en-GB"/>
+        </w:rPr>
+        <w:t xml:space="preserve"> If your Mikrotik router is already working with AREDN, you can skip the next step and install the phonebook and SIPserver. If not, continue with the next chapter.</w:t>
+      </w:r>
+    </w:p>
+    <w:p>
+      <w:pPr>
         <w:pStyle w:val="berschrift1"/>
         <w:rPr>
-          <w:lang w:val="de-CH"/>
+          <w:lang w:val="en-GB"/>
         </w:rPr>
       </w:pPr>
       <w:bookmarkStart w:id="1" w:name="_Toc145679840"/>
-      <w:proofErr w:type="spellStart"/>
-      <w:r>
-        <w:rPr>
-          <w:lang w:val="de-CH"/>
+      <w:r>
+        <w:rPr>
+          <w:lang w:val="en-GB"/>
         </w:rPr>
         <w:lastRenderedPageBreak/>
-        <w:t>Mikrotik</w:t>
-      </w:r>
-      <w:proofErr w:type="spellEnd"/>
-      <w:r>
-        <w:rPr>
-          <w:lang w:val="de-CH"/>
-        </w:rPr>
-        <w:t xml:space="preserve"> </w:t>
-      </w:r>
-      <w:proofErr w:type="spellStart"/>
-      <w:r>
-        <w:rPr>
-          <w:lang w:val="de-CH"/>
-        </w:rPr>
-        <w:t>hap</w:t>
-      </w:r>
-      <w:proofErr w:type="spellEnd"/>
-      <w:r>
-        <w:rPr>
-          <w:lang w:val="de-CH"/>
-        </w:rPr>
-        <w:t xml:space="preserve"> Router</w:t>
+        <w:t>Mikrotik hap Router</w:t>
       </w:r>
       <w:bookmarkEnd w:id="1"/>
     </w:p>
     <w:p>
       <w:pPr>
+        <w:pStyle w:val="berschrift2"/>
+        <w:rPr>
+          <w:lang w:val="en-GB"/>
+        </w:rPr>
+      </w:pPr>
+      <w:r>
+        <w:rPr>
+          <w:lang w:val="en-GB"/>
+        </w:rPr>
+        <w:t>Flash</w:t>
+      </w:r>
+    </w:p>
+    <w:p>
+      <w:pPr>
+        <w:pStyle w:val="berschrift2"/>
+        <w:rPr>
+          <w:lang w:val="en-GB"/>
+        </w:rPr>
+      </w:pPr>
+      <w:r>
+        <w:rPr>
+          <w:lang w:val="en-GB"/>
+        </w:rPr>
+        <w:t>Setup</w:t>
+      </w:r>
+    </w:p>
+    <w:p>
+      <w:pPr>
         <w:pStyle w:val="berschrift1"/>
         <w:rPr>
-          <w:lang w:val="de-CH"/>
+          <w:lang w:val="en-GB"/>
         </w:rPr>
       </w:pPr>
       <w:bookmarkStart w:id="2" w:name="_Toc145679841"/>
-      <w:proofErr w:type="spellStart"/>
-      <w:r>
-        <w:rPr>
-          <w:lang w:val="de-CH"/>
+      <w:r>
+        <w:rPr>
+          <w:lang w:val="en-GB"/>
         </w:rPr>
         <w:lastRenderedPageBreak/>
         <w:t>Phonebook</w:t>
       </w:r>
       <w:bookmarkEnd w:id="2"/>
-      <w:proofErr w:type="spellEnd"/>
+    </w:p>
+    <w:p>
+      <w:pPr>
+        <w:rPr>
+          <w:lang w:val="en-GB"/>
+        </w:rPr>
+      </w:pPr>
+      <w:r>
+        <w:rPr>
+          <w:lang w:val="en-GB"/>
+        </w:rPr>
+        <w:t xml:space="preserve">When you flash the router with a new firmware, the phonebook as well as the SIPserver is deleted and has to be re-installed. To do so, we start to download the AREDN phonebook directory from Github and unzip it. </w:t>
+      </w:r>
+      <w:r>
+        <w:rPr>
+          <w:lang w:val="en-GB"/>
+        </w:rPr>
+        <w:t>Go to the directory of your router. There you should find three ipk files.</w:t>
+      </w:r>
+    </w:p>
+    <w:p>
+      <w:pPr>
+        <w:rPr>
+          <w:lang w:val="en-GB"/>
+        </w:rPr>
+      </w:pPr>
+      <w:r>
+        <w:rPr>
+          <w:lang w:val="en-GB"/>
+        </w:rPr>
+        <w:t>Connect to your router using the browser and navigate to setup</w:t>
+      </w:r>
+      <w:r>
+        <w:rPr>
+          <w:lang w:val="en-GB"/>
+        </w:rPr>
+        <w:sym w:font="Wingdings" w:char="F0E0"/>
+      </w:r>
+      <w:r>
+        <w:rPr>
+          <w:lang w:val="en-GB"/>
+        </w:rPr>
+        <w:t xml:space="preserve"> Administration:</w:t>
+      </w:r>
+    </w:p>
+    <w:p>
+      <w:pPr>
+        <w:rPr>
+          <w:lang w:val="en-GB"/>
+        </w:rPr>
+      </w:pPr>
+      <w:r>
+        <w:rPr>
+          <w:lang w:val="en-GB"/>
+        </w:rPr>
+        <w:drawing>
+          <wp:inline distT="0" distB="0" distL="0" distR="0" wp14:anchorId="1DC845A4" wp14:editId="7E83CEE5">
+            <wp:extent cx="5943600" cy="3289935"/>
+            <wp:effectExtent l="0" t="0" r="0" b="5715"/>
+            <wp:docPr id="1173865062" name="Grafik 1" descr="Ein Bild, das Text, Screenshot, Schrift, Software enthält.&#10;&#10;Automatisch generierte Beschreibung"/>
+            <wp:cNvGraphicFramePr>
+              <a:graphicFrameLocks xmlns:a="http://schemas.openxmlformats.org/drawingml/2006/main" noChangeAspect="1"/>
+            </wp:cNvGraphicFramePr>
+            <a:graphic xmlns:a="http://schemas.openxmlformats.org/drawingml/2006/main">
+              <a:graphicData uri="http://schemas.openxmlformats.org/drawingml/2006/picture">
+                <pic:pic xmlns:pic="http://schemas.openxmlformats.org/drawingml/2006/picture">
+                  <pic:nvPicPr>
+                    <pic:cNvPr id="1173865062" name="Grafik 1" descr="Ein Bild, das Text, Screenshot, Schrift, Software enthält.&#10;&#10;Automatisch generierte Beschreibung"/>
+                    <pic:cNvPicPr/>
+                  </pic:nvPicPr>
+                  <pic:blipFill>
+                    <a:blip r:embed="rId13"/>
+                    <a:stretch>
+                      <a:fillRect/>
+                    </a:stretch>
+                  </pic:blipFill>
+                  <pic:spPr>
+                    <a:xfrm>
+                      <a:off x="0" y="0"/>
+                      <a:ext cx="5943600" cy="3289935"/>
+                    </a:xfrm>
+                    <a:prstGeom prst="rect">
+                      <a:avLst/>
+                    </a:prstGeom>
+                  </pic:spPr>
+                </pic:pic>
+              </a:graphicData>
+            </a:graphic>
+          </wp:inline>
+        </w:drawing>
+      </w:r>
+    </w:p>
+    <w:p>
+      <w:pPr>
+        <w:rPr>
+          <w:lang w:val="en-GB"/>
+        </w:rPr>
+      </w:pPr>
+      <w:r>
+        <w:rPr>
+          <w:lang w:val="en-GB"/>
+        </w:rPr>
+        <w:t>In package Management, select all three files starting with lib… and upload them to your router. If successful, it is confirmed.</w:t>
+      </w:r>
+    </w:p>
+    <w:p>
+      <w:pPr>
+        <w:rPr>
+          <w:lang w:val="en-GB"/>
+        </w:rPr>
+      </w:pPr>
+      <w:r>
+        <w:rPr>
+          <w:lang w:val="en-GB"/>
+        </w:rPr>
+        <w:t>Now reboot your router. Your small phone in the display should now turn to green (</w:t>
+      </w:r>
+      <w:r>
+        <w:rPr>
+          <w:lang w:val="en-GB"/>
+        </w:rPr>
+        <w:t>your</w:t>
+      </w:r>
+      <w:r>
+        <w:rPr>
+          <w:lang w:val="en-GB"/>
+        </w:rPr>
+        <w:t xml:space="preserve"> phone is registered) and you should find an AREDN directory </w:t>
+      </w:r>
+      <w:r>
+        <w:rPr>
+          <w:lang w:val="en-GB"/>
+        </w:rPr>
+        <w:t>in the Directory tab. It most probably will be empty. After latest one hour, it should be populated. The names with an Asterisk are phones that are currently connected to the network. The ones without one are not connected. These asterisks change automatically every hour. You can press the “update” button if you want to get a newer version (it is created every 15min).</w:t>
+      </w:r>
+    </w:p>
+    <w:p>
+      <w:pPr>
+        <w:rPr>
+          <w:lang w:val="en-GB"/>
+        </w:rPr>
+      </w:pPr>
+      <w:r>
+        <w:rPr>
+          <w:lang w:val="en-GB"/>
+        </w:rPr>
+        <w:t>Now, you can call your fellow HAM for a test</w:t>
+      </w:r>
+      <w:r>
+        <w:rPr>
+          <w:lang w:val="en-GB"/>
+        </w:rPr>
+        <w:t xml:space="preserve"> using the “direct” phonebook</w:t>
+      </w:r>
+      <w:r>
+        <w:rPr>
+          <w:lang w:val="en-GB"/>
+        </w:rPr>
+        <w:t>.</w:t>
+      </w:r>
+    </w:p>
+    <w:p>
+      <w:pPr>
+        <w:rPr>
+          <w:lang w:val="en-GB"/>
+        </w:rPr>
+      </w:pPr>
+      <w:r>
+        <w:rPr>
+          <w:lang w:val="en-GB"/>
+        </w:rPr>
+        <w:t>If you want to use a PBX, you have to add a second account with the respective information.</w:t>
+      </w:r>
     </w:p>
     <w:sectPr>
       <w:pgSz w:w="12240" w:h="15840"/>
@@ -802,6 +1654,50 @@
       <w:szCs w:val="32"/>
     </w:rPr>
   </w:style>
+  <w:style w:type="paragraph" w:styleId="berschrift2">
+    <w:name w:val="heading 2"/>
+    <w:basedOn w:val="Standard"/>
+    <w:next w:val="Standard"/>
+    <w:link w:val="berschrift2Zchn"/>
+    <w:uiPriority w:val="9"/>
+    <w:unhideWhenUsed/>
+    <w:qFormat/>
+    <w:rsid w:val="008465AE"/>
+    <w:pPr>
+      <w:keepNext/>
+      <w:keepLines/>
+      <w:spacing w:before="40" w:after="0"/>
+      <w:outlineLvl w:val="1"/>
+    </w:pPr>
+    <w:rPr>
+      <w:rFonts w:asciiTheme="majorHAnsi" w:eastAsiaTheme="majorEastAsia" w:hAnsiTheme="majorHAnsi" w:cstheme="majorBidi"/>
+      <w:color w:val="2F5496" w:themeColor="accent1" w:themeShade="BF"/>
+      <w:sz w:val="26"/>
+      <w:szCs w:val="26"/>
+    </w:rPr>
+  </w:style>
+  <w:style w:type="paragraph" w:styleId="berschrift3">
+    <w:name w:val="heading 3"/>
+    <w:basedOn w:val="Standard"/>
+    <w:next w:val="Standard"/>
+    <w:link w:val="berschrift3Zchn"/>
+    <w:uiPriority w:val="9"/>
+    <w:unhideWhenUsed/>
+    <w:qFormat/>
+    <w:rsid w:val="00792E2A"/>
+    <w:pPr>
+      <w:keepNext/>
+      <w:keepLines/>
+      <w:spacing w:before="40" w:after="0"/>
+      <w:outlineLvl w:val="2"/>
+    </w:pPr>
+    <w:rPr>
+      <w:rFonts w:asciiTheme="majorHAnsi" w:eastAsiaTheme="majorEastAsia" w:hAnsiTheme="majorHAnsi" w:cstheme="majorBidi"/>
+      <w:color w:val="1F3763" w:themeColor="accent1" w:themeShade="7F"/>
+      <w:sz w:val="24"/>
+      <w:szCs w:val="24"/>
+    </w:rPr>
+  </w:style>
   <w:style w:type="character" w:default="1" w:styleId="Absatz-Standardschriftart">
     <w:name w:val="Default Paragraph Font"/>
     <w:uiPriority w:val="1"/>
@@ -941,6 +1837,56 @@
     <w:rsid w:val="00940B79"/>
     <w:rPr>
       <w:color w:val="0563C1" w:themeColor="hyperlink"/>
+      <w:u w:val="single"/>
+    </w:rPr>
+  </w:style>
+  <w:style w:type="character" w:customStyle="1" w:styleId="berschrift2Zchn">
+    <w:name w:val="Überschrift 2 Zchn"/>
+    <w:basedOn w:val="Absatz-Standardschriftart"/>
+    <w:link w:val="berschrift2"/>
+    <w:uiPriority w:val="9"/>
+    <w:rsid w:val="008465AE"/>
+    <w:rPr>
+      <w:rFonts w:asciiTheme="majorHAnsi" w:eastAsiaTheme="majorEastAsia" w:hAnsiTheme="majorHAnsi" w:cstheme="majorBidi"/>
+      <w:color w:val="2F5496" w:themeColor="accent1" w:themeShade="BF"/>
+      <w:sz w:val="26"/>
+      <w:szCs w:val="26"/>
+    </w:rPr>
+  </w:style>
+  <w:style w:type="character" w:customStyle="1" w:styleId="berschrift3Zchn">
+    <w:name w:val="Überschrift 3 Zchn"/>
+    <w:basedOn w:val="Absatz-Standardschriftart"/>
+    <w:link w:val="berschrift3"/>
+    <w:uiPriority w:val="9"/>
+    <w:rsid w:val="00792E2A"/>
+    <w:rPr>
+      <w:rFonts w:asciiTheme="majorHAnsi" w:eastAsiaTheme="majorEastAsia" w:hAnsiTheme="majorHAnsi" w:cstheme="majorBidi"/>
+      <w:color w:val="1F3763" w:themeColor="accent1" w:themeShade="7F"/>
+      <w:sz w:val="24"/>
+      <w:szCs w:val="24"/>
+    </w:rPr>
+  </w:style>
+  <w:style w:type="character" w:styleId="NichtaufgelsteErwhnung">
+    <w:name w:val="Unresolved Mention"/>
+    <w:basedOn w:val="Absatz-Standardschriftart"/>
+    <w:uiPriority w:val="99"/>
+    <w:semiHidden/>
+    <w:unhideWhenUsed/>
+    <w:rsid w:val="005E3CD0"/>
+    <w:rPr>
+      <w:color w:val="605E5C"/>
+      <w:shd w:val="clear" w:color="auto" w:fill="E1DFDD"/>
+    </w:rPr>
+  </w:style>
+  <w:style w:type="character" w:styleId="BesuchterLink">
+    <w:name w:val="FollowedHyperlink"/>
+    <w:basedOn w:val="Absatz-Standardschriftart"/>
+    <w:uiPriority w:val="99"/>
+    <w:semiHidden/>
+    <w:unhideWhenUsed/>
+    <w:rsid w:val="00F2326A"/>
+    <w:rPr>
+      <w:color w:val="954F72" w:themeColor="followedHyperlink"/>
       <w:u w:val="single"/>
     </w:rPr>
   </w:style>

</xml_diff>